<commit_message>
benerin daftar pustaka SKPL
</commit_message>
<xml_diff>
--- a/SKPL-IF4207-KEL07.docx
+++ b/SKPL-IF4207-KEL07.docx
@@ -1579,7 +1579,15 @@
               <w:rPr>
                 <w:rFonts w:ascii="Arial" w:eastAsia="Arial" w:hAnsi="Arial" w:cs="Arial"/>
               </w:rPr>
-              <w:t xml:space="preserve"> Class Diagram</w:t>
+              <w:t xml:space="preserve"> </w:t>
+            </w:r>
+            <w:r>
+              <w:rPr>
+                <w:rFonts w:ascii="Arial" w:eastAsia="Arial" w:hAnsi="Arial" w:cs="Arial"/>
+                <w:i/>
+                <w:iCs/>
+              </w:rPr>
+              <w:t>Class Diagram</w:t>
             </w:r>
           </w:p>
         </w:tc>
@@ -1640,7 +1648,15 @@
               <w:rPr>
                 <w:rFonts w:ascii="Arial" w:eastAsia="Arial" w:hAnsi="Arial" w:cs="Arial"/>
               </w:rPr>
-              <w:t xml:space="preserve"> Use Case Scenario</w:t>
+              <w:t xml:space="preserve"> </w:t>
+            </w:r>
+            <w:r>
+              <w:rPr>
+                <w:rFonts w:ascii="Arial" w:eastAsia="Arial" w:hAnsi="Arial" w:cs="Arial"/>
+                <w:i/>
+                <w:iCs/>
+              </w:rPr>
+              <w:t>Use Case Scenario</w:t>
             </w:r>
           </w:p>
         </w:tc>
@@ -3049,17 +3065,16 @@
     </w:p>
     <w:sdt>
       <w:sdtPr>
+        <w:rPr>
+          <w:b w:val="0"/>
+        </w:rPr>
         <w:id w:val="1420297558"/>
         <w:docPartObj>
           <w:docPartGallery w:val="Table of Contents"/>
           <w:docPartUnique/>
         </w:docPartObj>
       </w:sdtPr>
-      <w:sdtEndPr>
-        <w:rPr>
-          <w:b w:val="0"/>
-        </w:rPr>
-      </w:sdtEndPr>
+      <w:sdtEndPr/>
       <w:sdtContent>
         <w:p>
           <w:pPr>

</xml_diff>